<commit_message>
Cambiada la encuesta de Gestor con preguntas de horario
</commit_message>
<xml_diff>
--- a/Encuesta Gestor KVD - 1 hoja.docx
+++ b/Encuesta Gestor KVD - 1 hoja.docx
@@ -135,24 +135,22 @@
         <w:spacing w:line="240" w:lineRule="auto"/>
         <w:rPr>
           <w:rFonts w:ascii="Arial" w:eastAsia="Times New Roman" w:hAnsi="Arial" w:cs="Arial"/>
+          <w:sz w:val="18"/>
+          <w:szCs w:val="18"/>
+          <w:lang w:eastAsia="es-CO"/>
+        </w:rPr>
+      </w:pPr>
+      <w:r>
+        <w:rPr>
+          <w:rFonts w:ascii="Arial" w:eastAsia="Times New Roman" w:hAnsi="Arial" w:cs="Arial"/>
           <w:b/>
           <w:bCs/>
           <w:sz w:val="18"/>
           <w:szCs w:val="18"/>
           <w:lang w:eastAsia="es-CO"/>
         </w:rPr>
-      </w:pPr>
-    </w:p>
-    <w:p>
-      <w:pPr>
-        <w:spacing w:line="240" w:lineRule="auto"/>
-        <w:rPr>
-          <w:rFonts w:ascii="Arial" w:eastAsia="Times New Roman" w:hAnsi="Arial" w:cs="Arial"/>
-          <w:sz w:val="18"/>
-          <w:szCs w:val="18"/>
-          <w:lang w:eastAsia="es-CO"/>
-        </w:rPr>
-      </w:pPr>
+        <w:t xml:space="preserve">DATOS </w:t>
+      </w:r>
       <w:r>
         <w:rPr>
           <w:rFonts w:ascii="Arial" w:eastAsia="Times New Roman" w:hAnsi="Arial" w:cs="Arial"/>
@@ -162,8 +160,10 @@
           <w:szCs w:val="18"/>
           <w:lang w:eastAsia="es-CO"/>
         </w:rPr>
-        <w:t xml:space="preserve">DATOS </w:t>
-      </w:r>
+        <w:t>GEST</w:t>
+      </w:r>
+      <w:bookmarkStart w:id="0" w:name="_GoBack"/>
+      <w:bookmarkEnd w:id="0"/>
       <w:r>
         <w:rPr>
           <w:rFonts w:ascii="Arial" w:eastAsia="Times New Roman" w:hAnsi="Arial" w:cs="Arial"/>
@@ -173,7 +173,7 @@
           <w:szCs w:val="18"/>
           <w:lang w:eastAsia="es-CO"/>
         </w:rPr>
-        <w:t>GESTOR</w:t>
+        <w:t>OR</w:t>
       </w:r>
       <w:r>
         <w:rPr>
@@ -436,16 +436,7 @@
                 <w:szCs w:val="18"/>
                 <w:lang w:eastAsia="es-CO"/>
               </w:rPr>
-              <w:t xml:space="preserve">ses </w:t>
-            </w:r>
-            <w:r>
-              <w:rPr>
-                <w:rFonts w:ascii="Arial" w:eastAsia="Times New Roman" w:hAnsi="Arial" w:cs="Arial"/>
-                <w:sz w:val="18"/>
-                <w:szCs w:val="18"/>
-                <w:lang w:eastAsia="es-CO"/>
-              </w:rPr>
-              <w:t xml:space="preserve">ha presentado fallas?                                  </w:t>
+              <w:t xml:space="preserve">ses ha presentado fallas?                                  </w:t>
             </w:r>
             <w:r>
               <w:rPr>
@@ -1319,6 +1310,9 @@
         </w:tc>
       </w:tr>
       <w:tr>
+        <w:trPr>
+          <w:trHeight w:val="215"/>
+        </w:trPr>
         <w:tc>
           <w:tcPr>
             <w:tcW w:w="10940" w:type="dxa"/>
@@ -1326,7 +1320,6 @@
           </w:tcPr>
           <w:p>
             <w:pPr>
-              <w:spacing w:before="240"/>
               <w:rPr>
                 <w:rFonts w:ascii="Arial" w:eastAsia="Times New Roman" w:hAnsi="Arial" w:cs="Arial"/>
                 <w:sz w:val="18"/>
@@ -1373,18 +1366,7 @@
                 <w:szCs w:val="18"/>
                 <w:lang w:eastAsia="es-CO"/>
               </w:rPr>
-              <w:t>¿Conoce las herramientas para la realización de r</w:t>
-            </w:r>
-            <w:bookmarkStart w:id="0" w:name="_GoBack"/>
-            <w:bookmarkEnd w:id="0"/>
-            <w:r>
-              <w:rPr>
-                <w:rFonts w:ascii="Arial" w:eastAsia="Times New Roman" w:hAnsi="Arial" w:cs="Arial"/>
-                <w:sz w:val="18"/>
-                <w:szCs w:val="18"/>
-                <w:lang w:eastAsia="es-CO"/>
-              </w:rPr>
-              <w:t xml:space="preserve">equerimientos (centro de contacto al ciudadano, </w:t>
+              <w:t xml:space="preserve">¿Conoce las herramientas para la realización de requerimientos (centro de contacto al ciudadano, </w:t>
             </w:r>
             <w:r>
               <w:rPr>
@@ -1565,6 +1547,9 @@
         <w:gridCol w:w="747"/>
       </w:tblGrid>
       <w:tr>
+        <w:trPr>
+          <w:trHeight w:val="152"/>
+        </w:trPr>
         <w:tc>
           <w:tcPr>
             <w:tcW w:w="10066" w:type="dxa"/>
@@ -1572,7 +1557,6 @@
           </w:tcPr>
           <w:p>
             <w:pPr>
-              <w:spacing w:line="480" w:lineRule="auto"/>
               <w:rPr>
                 <w:rFonts w:ascii="Arial" w:eastAsia="Times New Roman" w:hAnsi="Arial" w:cs="Arial"/>
                 <w:sz w:val="18"/>
@@ -1661,6 +1645,9 @@
         </w:tc>
       </w:tr>
       <w:tr>
+        <w:trPr>
+          <w:trHeight w:val="80"/>
+        </w:trPr>
         <w:tc>
           <w:tcPr>
             <w:tcW w:w="10066" w:type="dxa"/>
@@ -1668,7 +1655,6 @@
           </w:tcPr>
           <w:p>
             <w:pPr>
-              <w:spacing w:line="480" w:lineRule="auto"/>
               <w:rPr>
                 <w:rFonts w:ascii="Arial" w:eastAsia="Times New Roman" w:hAnsi="Arial" w:cs="Arial"/>
                 <w:sz w:val="18"/>
@@ -1770,11 +1756,21 @@
       <w:r>
         <w:rPr>
           <w:rFonts w:ascii="Arial" w:eastAsia="Times New Roman" w:hAnsi="Arial" w:cs="Arial"/>
-          <w:sz w:val="18"/>
-          <w:szCs w:val="18"/>
-          <w:lang w:eastAsia="es-CO"/>
-        </w:rPr>
-        <w:t>Cursos del gestor: Marque con X cuales cursos ha realizado. (Aprobados)</w:t>
+          <w:b/>
+          <w:sz w:val="18"/>
+          <w:szCs w:val="18"/>
+          <w:lang w:eastAsia="es-CO"/>
+        </w:rPr>
+        <w:t>CURSOS DEL GESTOR</w:t>
+      </w:r>
+      <w:r>
+        <w:rPr>
+          <w:rFonts w:ascii="Arial" w:eastAsia="Times New Roman" w:hAnsi="Arial" w:cs="Arial"/>
+          <w:sz w:val="18"/>
+          <w:szCs w:val="18"/>
+          <w:lang w:eastAsia="es-CO"/>
+        </w:rPr>
+        <w:t>: Marque con X cuales cursos ha realizado. (Aprobados)</w:t>
       </w:r>
     </w:p>
     <w:p>
@@ -1794,7 +1790,16 @@
           <w:szCs w:val="18"/>
           <w:lang w:eastAsia="es-CO"/>
         </w:rPr>
-        <w:t>1. Producción de contenidos digitales</w:t>
+        <w:t>1. Pro</w:t>
+      </w:r>
+      <w:r>
+        <w:rPr>
+          <w:rFonts w:ascii="Arial" w:eastAsia="Times New Roman" w:hAnsi="Arial" w:cs="Arial"/>
+          <w:sz w:val="18"/>
+          <w:szCs w:val="18"/>
+          <w:lang w:eastAsia="es-CO"/>
+        </w:rPr>
+        <w:t>ducción de contenidos digitales</w:t>
       </w:r>
       <w:r>
         <w:rPr>
@@ -1812,6 +1817,15 @@
           <w:szCs w:val="18"/>
           <w:lang w:eastAsia="es-CO"/>
         </w:rPr>
+        <w:t>____</w:t>
+      </w:r>
+      <w:r>
+        <w:rPr>
+          <w:rFonts w:ascii="Arial" w:eastAsia="Times New Roman" w:hAnsi="Arial" w:cs="Arial"/>
+          <w:sz w:val="18"/>
+          <w:szCs w:val="18"/>
+          <w:lang w:eastAsia="es-CO"/>
+        </w:rPr>
         <w:tab/>
       </w:r>
       <w:r>
@@ -1830,7 +1844,16 @@
           <w:szCs w:val="18"/>
           <w:lang w:eastAsia="es-CO"/>
         </w:rPr>
-        <w:t xml:space="preserve">____ </w:t>
+        <w:t>4.</w:t>
+      </w:r>
+      <w:r>
+        <w:rPr>
+          <w:rFonts w:ascii="Arial" w:eastAsia="Times New Roman" w:hAnsi="Arial" w:cs="Arial"/>
+          <w:sz w:val="18"/>
+          <w:szCs w:val="18"/>
+          <w:lang w:eastAsia="es-CO"/>
+        </w:rPr>
+        <w:t xml:space="preserve"> Apropiación social de las TIC </w:t>
       </w:r>
       <w:r>
         <w:rPr>
@@ -1840,7 +1863,6 @@
           <w:lang w:eastAsia="es-CO"/>
         </w:rPr>
         <w:tab/>
-        <w:t xml:space="preserve">   </w:t>
       </w:r>
       <w:r>
         <w:rPr>
@@ -1859,11 +1881,22 @@
           <w:lang w:eastAsia="es-CO"/>
         </w:rPr>
         <w:tab/>
+        <w:t xml:space="preserve">     </w:t>
+      </w:r>
+      <w:r>
+        <w:rPr>
+          <w:rFonts w:ascii="Arial" w:eastAsia="Times New Roman" w:hAnsi="Arial" w:cs="Arial"/>
+          <w:sz w:val="18"/>
+          <w:szCs w:val="18"/>
+          <w:lang w:eastAsia="es-CO"/>
+        </w:rPr>
+        <w:t>____</w:t>
       </w:r>
     </w:p>
     <w:p>
       <w:pPr>
         <w:spacing w:after="0" w:line="240" w:lineRule="auto"/>
+        <w:outlineLvl w:val="1"/>
         <w:rPr>
           <w:rFonts w:ascii="Arial" w:eastAsia="Times New Roman" w:hAnsi="Arial" w:cs="Arial"/>
           <w:sz w:val="18"/>
@@ -1905,6 +1938,15 @@
           <w:szCs w:val="18"/>
           <w:lang w:eastAsia="es-CO"/>
         </w:rPr>
+        <w:t>____</w:t>
+      </w:r>
+      <w:r>
+        <w:rPr>
+          <w:rFonts w:ascii="Arial" w:eastAsia="Times New Roman" w:hAnsi="Arial" w:cs="Arial"/>
+          <w:sz w:val="18"/>
+          <w:szCs w:val="18"/>
+          <w:lang w:eastAsia="es-CO"/>
+        </w:rPr>
         <w:tab/>
       </w:r>
       <w:r>
@@ -1915,6 +1957,24 @@
           <w:lang w:eastAsia="es-CO"/>
         </w:rPr>
         <w:tab/>
+      </w:r>
+      <w:r>
+        <w:rPr>
+          <w:rFonts w:ascii="Arial" w:eastAsia="Times New Roman" w:hAnsi="Arial" w:cs="Arial"/>
+          <w:sz w:val="18"/>
+          <w:szCs w:val="18"/>
+          <w:lang w:eastAsia="es-CO"/>
+        </w:rPr>
+        <w:t xml:space="preserve">5. Internet, buscadores, correo electrónico y descargas </w:t>
+      </w:r>
+      <w:r>
+        <w:rPr>
+          <w:rFonts w:ascii="Arial" w:eastAsia="Times New Roman" w:hAnsi="Arial" w:cs="Arial"/>
+          <w:sz w:val="18"/>
+          <w:szCs w:val="18"/>
+          <w:lang w:eastAsia="es-CO"/>
+        </w:rPr>
+        <w:t xml:space="preserve"> </w:t>
       </w:r>
       <w:r>
         <w:rPr>
@@ -1970,52 +2030,7 @@
           <w:szCs w:val="18"/>
           <w:lang w:eastAsia="es-CO"/>
         </w:rPr>
-        <w:tab/>
-      </w:r>
-      <w:r>
-        <w:rPr>
-          <w:rFonts w:ascii="Arial" w:eastAsia="Times New Roman" w:hAnsi="Arial" w:cs="Arial"/>
-          <w:sz w:val="18"/>
-          <w:szCs w:val="18"/>
-          <w:lang w:eastAsia="es-CO"/>
-        </w:rPr>
-        <w:tab/>
-      </w:r>
-      <w:r>
-        <w:rPr>
-          <w:rFonts w:ascii="Arial" w:eastAsia="Times New Roman" w:hAnsi="Arial" w:cs="Arial"/>
-          <w:sz w:val="18"/>
-          <w:szCs w:val="18"/>
-          <w:lang w:eastAsia="es-CO"/>
-        </w:rPr>
         <w:t>____</w:t>
-      </w:r>
-      <w:r>
-        <w:rPr>
-          <w:rFonts w:ascii="Arial" w:eastAsia="Times New Roman" w:hAnsi="Arial" w:cs="Arial"/>
-          <w:sz w:val="18"/>
-          <w:szCs w:val="18"/>
-          <w:lang w:eastAsia="es-CO"/>
-        </w:rPr>
-        <w:tab/>
-      </w:r>
-      <w:r>
-        <w:rPr>
-          <w:rFonts w:ascii="Arial" w:eastAsia="Times New Roman" w:hAnsi="Arial" w:cs="Arial"/>
-          <w:sz w:val="18"/>
-          <w:szCs w:val="18"/>
-          <w:lang w:eastAsia="es-CO"/>
-        </w:rPr>
-        <w:tab/>
-      </w:r>
-      <w:r>
-        <w:rPr>
-          <w:rFonts w:ascii="Arial" w:eastAsia="Times New Roman" w:hAnsi="Arial" w:cs="Arial"/>
-          <w:sz w:val="18"/>
-          <w:szCs w:val="18"/>
-          <w:lang w:eastAsia="es-CO"/>
-        </w:rPr>
-        <w:tab/>
       </w:r>
       <w:r>
         <w:rPr>
@@ -2030,71 +2045,18 @@
     <w:p>
       <w:pPr>
         <w:spacing w:after="0" w:line="240" w:lineRule="auto"/>
-        <w:rPr>
-          <w:rFonts w:ascii="Arial" w:eastAsia="Times New Roman" w:hAnsi="Arial" w:cs="Arial"/>
-          <w:sz w:val="18"/>
-          <w:szCs w:val="18"/>
-          <w:lang w:eastAsia="es-CO"/>
-        </w:rPr>
-      </w:pPr>
-      <w:r>
-        <w:rPr>
-          <w:rFonts w:ascii="Arial" w:eastAsia="Times New Roman" w:hAnsi="Arial" w:cs="Arial"/>
-          <w:sz w:val="18"/>
-          <w:szCs w:val="18"/>
-          <w:lang w:eastAsia="es-CO"/>
-        </w:rPr>
-        <w:t xml:space="preserve">4. Apropiación social de las TIC </w:t>
-      </w:r>
-      <w:r>
-        <w:rPr>
-          <w:rFonts w:ascii="Arial" w:eastAsia="Times New Roman" w:hAnsi="Arial" w:cs="Arial"/>
-          <w:sz w:val="18"/>
-          <w:szCs w:val="18"/>
-          <w:lang w:eastAsia="es-CO"/>
-        </w:rPr>
-        <w:tab/>
-      </w:r>
-      <w:r>
-        <w:rPr>
-          <w:rFonts w:ascii="Arial" w:eastAsia="Times New Roman" w:hAnsi="Arial" w:cs="Arial"/>
-          <w:sz w:val="18"/>
-          <w:szCs w:val="18"/>
-          <w:lang w:eastAsia="es-CO"/>
-        </w:rPr>
-        <w:tab/>
-      </w:r>
-      <w:r>
-        <w:rPr>
-          <w:rFonts w:ascii="Arial" w:eastAsia="Times New Roman" w:hAnsi="Arial" w:cs="Arial"/>
-          <w:sz w:val="18"/>
-          <w:szCs w:val="18"/>
-          <w:lang w:eastAsia="es-CO"/>
-        </w:rPr>
-        <w:tab/>
-      </w:r>
-      <w:r>
-        <w:rPr>
-          <w:rFonts w:ascii="Arial" w:eastAsia="Times New Roman" w:hAnsi="Arial" w:cs="Arial"/>
-          <w:sz w:val="18"/>
-          <w:szCs w:val="18"/>
-          <w:lang w:eastAsia="es-CO"/>
-        </w:rPr>
-        <w:tab/>
-      </w:r>
-      <w:r>
-        <w:rPr>
-          <w:rFonts w:ascii="Arial" w:eastAsia="Times New Roman" w:hAnsi="Arial" w:cs="Arial"/>
-          <w:sz w:val="18"/>
-          <w:szCs w:val="18"/>
-          <w:lang w:eastAsia="es-CO"/>
-        </w:rPr>
-        <w:t>____</w:t>
-      </w:r>
+        <w:outlineLvl w:val="1"/>
+        <w:rPr>
+          <w:rFonts w:ascii="Arial" w:eastAsia="Times New Roman" w:hAnsi="Arial" w:cs="Arial"/>
+          <w:sz w:val="18"/>
+          <w:szCs w:val="18"/>
+          <w:lang w:eastAsia="es-CO"/>
+        </w:rPr>
+      </w:pPr>
     </w:p>
     <w:p>
       <w:pPr>
-        <w:spacing w:after="0" w:line="240" w:lineRule="auto"/>
+        <w:spacing w:after="0"/>
         <w:outlineLvl w:val="1"/>
         <w:rPr>
           <w:rFonts w:ascii="Arial" w:eastAsia="Times New Roman" w:hAnsi="Arial" w:cs="Arial"/>
@@ -2110,98 +2072,246 @@
           <w:szCs w:val="18"/>
           <w:lang w:eastAsia="es-CO"/>
         </w:rPr>
-        <w:t xml:space="preserve">5. Internet, buscadores, correo electrónico y descargas </w:t>
-      </w:r>
-      <w:r>
-        <w:rPr>
-          <w:rFonts w:ascii="Arial" w:eastAsia="Times New Roman" w:hAnsi="Arial" w:cs="Arial"/>
+        <w:t>¿Conoce Usted los aspectos de seguridad industrial dentro de este KVD?</w:t>
+      </w:r>
+      <w:r>
+        <w:rPr>
+          <w:rFonts w:ascii="Arial" w:eastAsia="Times New Roman" w:hAnsi="Arial" w:cs="Arial"/>
+          <w:sz w:val="18"/>
+          <w:szCs w:val="18"/>
+          <w:lang w:eastAsia="es-CO"/>
+        </w:rPr>
+        <w:t xml:space="preserve"> </w:t>
+      </w:r>
+      <w:r>
+        <w:rPr>
+          <w:rFonts w:ascii="Arial" w:eastAsia="Times New Roman" w:hAnsi="Arial" w:cs="Arial"/>
+          <w:b/>
+          <w:sz w:val="18"/>
+          <w:szCs w:val="18"/>
+          <w:lang w:eastAsia="es-CO"/>
+        </w:rPr>
+        <w:t>(Solo casos especiales)</w:t>
+      </w:r>
+      <w:r>
+        <w:rPr>
+          <w:rFonts w:ascii="Arial" w:eastAsia="Times New Roman" w:hAnsi="Arial" w:cs="Arial"/>
+          <w:b/>
+          <w:sz w:val="18"/>
+          <w:szCs w:val="18"/>
+          <w:lang w:eastAsia="es-CO"/>
+        </w:rPr>
+        <w:t xml:space="preserve">  </w:t>
+      </w:r>
+      <w:r>
+        <w:rPr>
+          <w:rFonts w:ascii="Arial" w:eastAsia="Times New Roman" w:hAnsi="Arial" w:cs="Arial"/>
+          <w:b/>
           <w:sz w:val="18"/>
           <w:szCs w:val="18"/>
           <w:lang w:eastAsia="es-CO"/>
         </w:rPr>
         <w:tab/>
       </w:r>
-      <w:r>
-        <w:rPr>
-          <w:rFonts w:ascii="Arial" w:eastAsia="Times New Roman" w:hAnsi="Arial" w:cs="Arial"/>
-          <w:sz w:val="18"/>
-          <w:szCs w:val="18"/>
-          <w:lang w:eastAsia="es-CO"/>
-        </w:rPr>
-        <w:t>____</w:t>
+      <w:proofErr w:type="spellStart"/>
+      <w:r>
+        <w:rPr>
+          <w:rFonts w:ascii="Arial" w:eastAsia="Times New Roman" w:hAnsi="Arial" w:cs="Arial"/>
+          <w:sz w:val="18"/>
+          <w:szCs w:val="18"/>
+          <w:lang w:eastAsia="es-CO"/>
+        </w:rPr>
+        <w:t>Si</w:t>
+      </w:r>
+      <w:proofErr w:type="spellEnd"/>
+      <w:r>
+        <w:rPr>
+          <w:rFonts w:ascii="Arial" w:eastAsia="Times New Roman" w:hAnsi="Arial" w:cs="Arial"/>
+          <w:sz w:val="18"/>
+          <w:szCs w:val="18"/>
+          <w:lang w:eastAsia="es-CO"/>
+        </w:rPr>
+        <w:t>____   No____</w:t>
       </w:r>
     </w:p>
     <w:p>
       <w:pPr>
-        <w:spacing w:after="0" w:line="240" w:lineRule="auto"/>
-        <w:outlineLvl w:val="1"/>
-        <w:rPr>
-          <w:rFonts w:ascii="Arial" w:eastAsia="Times New Roman" w:hAnsi="Arial" w:cs="Arial"/>
-          <w:sz w:val="18"/>
-          <w:szCs w:val="18"/>
-          <w:lang w:eastAsia="es-CO"/>
-        </w:rPr>
-      </w:pPr>
+        <w:spacing w:after="0"/>
+        <w:rPr>
+          <w:rFonts w:ascii="Arial" w:eastAsia="Times New Roman" w:hAnsi="Arial" w:cs="Arial"/>
+          <w:sz w:val="18"/>
+          <w:szCs w:val="18"/>
+          <w:lang w:eastAsia="es-CO"/>
+        </w:rPr>
+      </w:pPr>
+      <w:r>
+        <w:rPr>
+          <w:rFonts w:ascii="Arial" w:eastAsia="Times New Roman" w:hAnsi="Arial" w:cs="Arial"/>
+          <w:sz w:val="18"/>
+          <w:szCs w:val="18"/>
+          <w:lang w:eastAsia="es-CO"/>
+        </w:rPr>
+        <w:t>¿</w:t>
+      </w:r>
+      <w:r>
+        <w:rPr>
+          <w:rFonts w:ascii="Arial" w:eastAsia="Times New Roman" w:hAnsi="Arial" w:cs="Arial"/>
+          <w:sz w:val="18"/>
+          <w:szCs w:val="18"/>
+          <w:lang w:eastAsia="es-CO"/>
+        </w:rPr>
+        <w:t xml:space="preserve">Cuenta con el programa </w:t>
+      </w:r>
+      <w:r>
+        <w:rPr>
+          <w:rFonts w:ascii="Arial" w:eastAsia="Times New Roman" w:hAnsi="Arial" w:cs="Arial"/>
+          <w:b/>
+          <w:sz w:val="18"/>
+          <w:szCs w:val="18"/>
+          <w:lang w:eastAsia="es-CO"/>
+        </w:rPr>
+        <w:t>JAWS</w:t>
+      </w:r>
+      <w:r>
+        <w:rPr>
+          <w:rFonts w:ascii="Arial" w:eastAsia="Times New Roman" w:hAnsi="Arial" w:cs="Arial"/>
+          <w:sz w:val="18"/>
+          <w:szCs w:val="18"/>
+          <w:lang w:eastAsia="es-CO"/>
+        </w:rPr>
+        <w:t xml:space="preserve"> y/o </w:t>
+      </w:r>
+      <w:r>
+        <w:rPr>
+          <w:rFonts w:ascii="Arial" w:eastAsia="Times New Roman" w:hAnsi="Arial" w:cs="Arial"/>
+          <w:b/>
+          <w:sz w:val="18"/>
+          <w:szCs w:val="18"/>
+          <w:lang w:eastAsia="es-CO"/>
+        </w:rPr>
+        <w:t>MAGIC</w:t>
+      </w:r>
+      <w:r>
+        <w:rPr>
+          <w:rFonts w:ascii="Arial" w:eastAsia="Times New Roman" w:hAnsi="Arial" w:cs="Arial"/>
+          <w:sz w:val="18"/>
+          <w:szCs w:val="18"/>
+          <w:lang w:eastAsia="es-CO"/>
+        </w:rPr>
+        <w:t xml:space="preserve"> </w:t>
+      </w:r>
+      <w:r>
+        <w:rPr>
+          <w:rFonts w:ascii="Arial" w:eastAsia="Times New Roman" w:hAnsi="Arial" w:cs="Arial"/>
+          <w:sz w:val="18"/>
+          <w:szCs w:val="18"/>
+          <w:lang w:eastAsia="es-CO"/>
+        </w:rPr>
+        <w:t xml:space="preserve">para personas con discapacidad visual?  </w:t>
+      </w:r>
+      <w:r>
+        <w:rPr>
+          <w:rFonts w:ascii="Arial" w:eastAsia="Times New Roman" w:hAnsi="Arial" w:cs="Arial"/>
+          <w:sz w:val="18"/>
+          <w:szCs w:val="18"/>
+          <w:lang w:eastAsia="es-CO"/>
+        </w:rPr>
+        <w:tab/>
+      </w:r>
+      <w:r>
+        <w:rPr>
+          <w:rFonts w:ascii="Arial" w:eastAsia="Times New Roman" w:hAnsi="Arial" w:cs="Arial"/>
+          <w:sz w:val="18"/>
+          <w:szCs w:val="18"/>
+          <w:lang w:eastAsia="es-CO"/>
+        </w:rPr>
+        <w:tab/>
+      </w:r>
+      <w:r>
+        <w:rPr>
+          <w:rFonts w:ascii="Arial" w:eastAsia="Times New Roman" w:hAnsi="Arial" w:cs="Arial"/>
+          <w:sz w:val="18"/>
+          <w:szCs w:val="18"/>
+          <w:lang w:eastAsia="es-CO"/>
+        </w:rPr>
+        <w:tab/>
+      </w:r>
+      <w:proofErr w:type="spellStart"/>
+      <w:r>
+        <w:rPr>
+          <w:rFonts w:ascii="Arial" w:eastAsia="Times New Roman" w:hAnsi="Arial" w:cs="Arial"/>
+          <w:sz w:val="18"/>
+          <w:szCs w:val="18"/>
+          <w:lang w:eastAsia="es-CO"/>
+        </w:rPr>
+        <w:t>Si</w:t>
+      </w:r>
+      <w:proofErr w:type="spellEnd"/>
+      <w:r>
+        <w:rPr>
+          <w:rFonts w:ascii="Arial" w:eastAsia="Times New Roman" w:hAnsi="Arial" w:cs="Arial"/>
+          <w:sz w:val="18"/>
+          <w:szCs w:val="18"/>
+          <w:lang w:eastAsia="es-CO"/>
+        </w:rPr>
+        <w:t>____ No____</w:t>
+      </w:r>
     </w:p>
     <w:p>
       <w:pPr>
         <w:spacing w:after="0"/>
-        <w:outlineLvl w:val="1"/>
-        <w:rPr>
-          <w:rFonts w:ascii="Arial" w:eastAsia="Times New Roman" w:hAnsi="Arial" w:cs="Arial"/>
-          <w:sz w:val="18"/>
-          <w:szCs w:val="18"/>
-          <w:lang w:eastAsia="es-CO"/>
-        </w:rPr>
-      </w:pPr>
-      <w:r>
-        <w:rPr>
-          <w:rFonts w:ascii="Arial" w:eastAsia="Times New Roman" w:hAnsi="Arial" w:cs="Arial"/>
-          <w:sz w:val="18"/>
-          <w:szCs w:val="18"/>
-          <w:lang w:eastAsia="es-CO"/>
-        </w:rPr>
-        <w:t>¿Conoce Usted los aspectos de seguridad industrial dentro de este KVD?</w:t>
-      </w:r>
-      <w:r>
-        <w:rPr>
-          <w:rFonts w:ascii="Arial" w:eastAsia="Times New Roman" w:hAnsi="Arial" w:cs="Arial"/>
-          <w:sz w:val="18"/>
-          <w:szCs w:val="18"/>
-          <w:lang w:eastAsia="es-CO"/>
-        </w:rPr>
-        <w:t xml:space="preserve"> </w:t>
-      </w:r>
-      <w:r>
-        <w:rPr>
-          <w:rFonts w:ascii="Arial" w:eastAsia="Times New Roman" w:hAnsi="Arial" w:cs="Arial"/>
-          <w:b/>
-          <w:sz w:val="18"/>
-          <w:szCs w:val="18"/>
-          <w:lang w:eastAsia="es-CO"/>
-        </w:rPr>
-        <w:t>(Solo casos especiales)</w:t>
-      </w:r>
-      <w:r>
-        <w:rPr>
-          <w:rFonts w:ascii="Arial" w:eastAsia="Times New Roman" w:hAnsi="Arial" w:cs="Arial"/>
-          <w:b/>
-          <w:sz w:val="18"/>
-          <w:szCs w:val="18"/>
-          <w:lang w:eastAsia="es-CO"/>
-        </w:rPr>
-        <w:t xml:space="preserve">  </w:t>
-      </w:r>
-      <w:r>
-        <w:rPr>
-          <w:rFonts w:ascii="Arial" w:eastAsia="Times New Roman" w:hAnsi="Arial" w:cs="Arial"/>
-          <w:b/>
+        <w:rPr>
+          <w:rFonts w:ascii="Arial" w:eastAsia="Times New Roman" w:hAnsi="Arial" w:cs="Arial"/>
+          <w:sz w:val="18"/>
+          <w:szCs w:val="18"/>
+          <w:lang w:eastAsia="es-CO"/>
+        </w:rPr>
+      </w:pPr>
+      <w:r>
+        <w:rPr>
+          <w:rFonts w:ascii="Arial" w:eastAsia="Times New Roman" w:hAnsi="Arial" w:cs="Arial"/>
+          <w:sz w:val="18"/>
+          <w:szCs w:val="18"/>
+          <w:lang w:eastAsia="es-CO"/>
+        </w:rPr>
+        <w:t xml:space="preserve">¿El Gestor hace parte del grupo en Facebook "Mi Kiosco Vive Digital"?  </w:t>
+      </w:r>
+      <w:r>
+        <w:rPr>
+          <w:rFonts w:ascii="Arial" w:eastAsia="Times New Roman" w:hAnsi="Arial" w:cs="Arial"/>
           <w:sz w:val="18"/>
           <w:szCs w:val="18"/>
           <w:lang w:eastAsia="es-CO"/>
         </w:rPr>
         <w:tab/>
       </w:r>
+      <w:r>
+        <w:rPr>
+          <w:rFonts w:ascii="Arial" w:eastAsia="Times New Roman" w:hAnsi="Arial" w:cs="Arial"/>
+          <w:sz w:val="18"/>
+          <w:szCs w:val="18"/>
+          <w:lang w:eastAsia="es-CO"/>
+        </w:rPr>
+        <w:tab/>
+      </w:r>
+      <w:r>
+        <w:rPr>
+          <w:rFonts w:ascii="Arial" w:eastAsia="Times New Roman" w:hAnsi="Arial" w:cs="Arial"/>
+          <w:sz w:val="18"/>
+          <w:szCs w:val="18"/>
+          <w:lang w:eastAsia="es-CO"/>
+        </w:rPr>
+        <w:tab/>
+      </w:r>
+      <w:r>
+        <w:rPr>
+          <w:rFonts w:ascii="Arial" w:eastAsia="Times New Roman" w:hAnsi="Arial" w:cs="Arial"/>
+          <w:sz w:val="18"/>
+          <w:szCs w:val="18"/>
+          <w:lang w:eastAsia="es-CO"/>
+        </w:rPr>
+        <w:tab/>
+      </w:r>
       <w:proofErr w:type="spellStart"/>
       <w:r>
         <w:rPr>
@@ -2220,7 +2330,7 @@
           <w:szCs w:val="18"/>
           <w:lang w:eastAsia="es-CO"/>
         </w:rPr>
-        <w:t>____   No____</w:t>
+        <w:t>____ No____</w:t>
       </w:r>
     </w:p>
     <w:p>
@@ -2249,72 +2359,34 @@
           <w:szCs w:val="18"/>
           <w:lang w:eastAsia="es-CO"/>
         </w:rPr>
-        <w:t xml:space="preserve">Cuenta con el programa </w:t>
-      </w:r>
-      <w:r>
-        <w:rPr>
-          <w:rFonts w:ascii="Arial" w:eastAsia="Times New Roman" w:hAnsi="Arial" w:cs="Arial"/>
-          <w:b/>
-          <w:sz w:val="18"/>
-          <w:szCs w:val="18"/>
-          <w:lang w:eastAsia="es-CO"/>
-        </w:rPr>
-        <w:t>JAWS</w:t>
-      </w:r>
-      <w:r>
-        <w:rPr>
-          <w:rFonts w:ascii="Arial" w:eastAsia="Times New Roman" w:hAnsi="Arial" w:cs="Arial"/>
-          <w:sz w:val="18"/>
-          <w:szCs w:val="18"/>
-          <w:lang w:eastAsia="es-CO"/>
-        </w:rPr>
-        <w:t xml:space="preserve"> y/o </w:t>
-      </w:r>
-      <w:r>
-        <w:rPr>
-          <w:rFonts w:ascii="Arial" w:eastAsia="Times New Roman" w:hAnsi="Arial" w:cs="Arial"/>
-          <w:b/>
-          <w:sz w:val="18"/>
-          <w:szCs w:val="18"/>
-          <w:lang w:eastAsia="es-CO"/>
-        </w:rPr>
-        <w:t>MAGIC</w:t>
-      </w:r>
-      <w:r>
-        <w:rPr>
-          <w:rFonts w:ascii="Arial" w:eastAsia="Times New Roman" w:hAnsi="Arial" w:cs="Arial"/>
-          <w:sz w:val="18"/>
-          <w:szCs w:val="18"/>
-          <w:lang w:eastAsia="es-CO"/>
-        </w:rPr>
-        <w:t xml:space="preserve"> </w:t>
-      </w:r>
-      <w:r>
-        <w:rPr>
-          <w:rFonts w:ascii="Arial" w:eastAsia="Times New Roman" w:hAnsi="Arial" w:cs="Arial"/>
-          <w:sz w:val="18"/>
-          <w:szCs w:val="18"/>
-          <w:lang w:eastAsia="es-CO"/>
-        </w:rPr>
-        <w:t xml:space="preserve">para personas con discapacidad visual?  </w:t>
-      </w:r>
-      <w:r>
-        <w:rPr>
-          <w:rFonts w:ascii="Arial" w:eastAsia="Times New Roman" w:hAnsi="Arial" w:cs="Arial"/>
-          <w:sz w:val="18"/>
-          <w:szCs w:val="18"/>
-          <w:lang w:eastAsia="es-CO"/>
-        </w:rPr>
-        <w:tab/>
-      </w:r>
-      <w:r>
-        <w:rPr>
-          <w:rFonts w:ascii="Arial" w:eastAsia="Times New Roman" w:hAnsi="Arial" w:cs="Arial"/>
-          <w:sz w:val="18"/>
-          <w:szCs w:val="18"/>
-          <w:lang w:eastAsia="es-CO"/>
-        </w:rPr>
-        <w:tab/>
+        <w:t>H</w:t>
+      </w:r>
+      <w:r>
+        <w:rPr>
+          <w:rFonts w:ascii="Arial" w:eastAsia="Times New Roman" w:hAnsi="Arial" w:cs="Arial"/>
+          <w:sz w:val="18"/>
+          <w:szCs w:val="18"/>
+          <w:lang w:eastAsia="es-CO"/>
+        </w:rPr>
+        <w:t xml:space="preserve">a recibido los elementos publicitarios (Volantes, afiches, </w:t>
+      </w:r>
+      <w:r>
+        <w:rPr>
+          <w:rFonts w:ascii="Arial" w:eastAsia="Times New Roman" w:hAnsi="Arial" w:cs="Arial"/>
+          <w:sz w:val="18"/>
+          <w:szCs w:val="18"/>
+          <w:lang w:eastAsia="es-CO"/>
+        </w:rPr>
+        <w:t>etc.</w:t>
+      </w:r>
+      <w:r>
+        <w:rPr>
+          <w:rFonts w:ascii="Arial" w:eastAsia="Times New Roman" w:hAnsi="Arial" w:cs="Arial"/>
+          <w:sz w:val="18"/>
+          <w:szCs w:val="18"/>
+          <w:lang w:eastAsia="es-CO"/>
+        </w:rPr>
+        <w:t xml:space="preserve">) necesarios para la promoción del KVD? </w:t>
       </w:r>
       <w:r>
         <w:rPr>
@@ -2363,63 +2435,7 @@
           <w:szCs w:val="18"/>
           <w:lang w:eastAsia="es-CO"/>
         </w:rPr>
-        <w:t xml:space="preserve">¿El Gestor hace parte del grupo en Facebook "Mi Kiosco Vive Digital"?  </w:t>
-      </w:r>
-      <w:r>
-        <w:rPr>
-          <w:rFonts w:ascii="Arial" w:eastAsia="Times New Roman" w:hAnsi="Arial" w:cs="Arial"/>
-          <w:sz w:val="18"/>
-          <w:szCs w:val="18"/>
-          <w:lang w:eastAsia="es-CO"/>
-        </w:rPr>
-        <w:tab/>
-      </w:r>
-      <w:r>
-        <w:rPr>
-          <w:rFonts w:ascii="Arial" w:eastAsia="Times New Roman" w:hAnsi="Arial" w:cs="Arial"/>
-          <w:sz w:val="18"/>
-          <w:szCs w:val="18"/>
-          <w:lang w:eastAsia="es-CO"/>
-        </w:rPr>
-        <w:tab/>
-      </w:r>
-      <w:r>
-        <w:rPr>
-          <w:rFonts w:ascii="Arial" w:eastAsia="Times New Roman" w:hAnsi="Arial" w:cs="Arial"/>
-          <w:sz w:val="18"/>
-          <w:szCs w:val="18"/>
-          <w:lang w:eastAsia="es-CO"/>
-        </w:rPr>
-        <w:tab/>
-      </w:r>
-      <w:r>
-        <w:rPr>
-          <w:rFonts w:ascii="Arial" w:eastAsia="Times New Roman" w:hAnsi="Arial" w:cs="Arial"/>
-          <w:sz w:val="18"/>
-          <w:szCs w:val="18"/>
-          <w:lang w:eastAsia="es-CO"/>
-        </w:rPr>
-        <w:tab/>
-      </w:r>
-      <w:proofErr w:type="spellStart"/>
-      <w:r>
-        <w:rPr>
-          <w:rFonts w:ascii="Arial" w:eastAsia="Times New Roman" w:hAnsi="Arial" w:cs="Arial"/>
-          <w:sz w:val="18"/>
-          <w:szCs w:val="18"/>
-          <w:lang w:eastAsia="es-CO"/>
-        </w:rPr>
-        <w:t>Si</w:t>
-      </w:r>
-      <w:proofErr w:type="spellEnd"/>
-      <w:r>
-        <w:rPr>
-          <w:rFonts w:ascii="Arial" w:eastAsia="Times New Roman" w:hAnsi="Arial" w:cs="Arial"/>
-          <w:sz w:val="18"/>
-          <w:szCs w:val="18"/>
-          <w:lang w:eastAsia="es-CO"/>
-        </w:rPr>
-        <w:t>____ No____</w:t>
+        <w:t xml:space="preserve">¿La comunidad ha recibido o identificado algún tipo de publicidad del KVD (Cuñas radiales, videos, volantes, afiches, otros)? </w:t>
       </w:r>
     </w:p>
     <w:p>
@@ -2439,139 +2455,94 @@
           <w:szCs w:val="18"/>
           <w:lang w:eastAsia="es-CO"/>
         </w:rPr>
-        <w:t>¿</w:t>
-      </w:r>
-      <w:r>
-        <w:rPr>
-          <w:rFonts w:ascii="Arial" w:eastAsia="Times New Roman" w:hAnsi="Arial" w:cs="Arial"/>
-          <w:sz w:val="18"/>
-          <w:szCs w:val="18"/>
-          <w:lang w:eastAsia="es-CO"/>
-        </w:rPr>
-        <w:t>H</w:t>
-      </w:r>
-      <w:r>
-        <w:rPr>
-          <w:rFonts w:ascii="Arial" w:eastAsia="Times New Roman" w:hAnsi="Arial" w:cs="Arial"/>
-          <w:sz w:val="18"/>
-          <w:szCs w:val="18"/>
-          <w:lang w:eastAsia="es-CO"/>
-        </w:rPr>
-        <w:t xml:space="preserve">a recibido los elementos publicitarios (Volantes, afiches, </w:t>
-      </w:r>
-      <w:r>
-        <w:rPr>
-          <w:rFonts w:ascii="Arial" w:eastAsia="Times New Roman" w:hAnsi="Arial" w:cs="Arial"/>
-          <w:sz w:val="18"/>
-          <w:szCs w:val="18"/>
-          <w:lang w:eastAsia="es-CO"/>
-        </w:rPr>
-        <w:t>etc.</w:t>
-      </w:r>
-      <w:r>
-        <w:rPr>
-          <w:rFonts w:ascii="Arial" w:eastAsia="Times New Roman" w:hAnsi="Arial" w:cs="Arial"/>
-          <w:sz w:val="18"/>
-          <w:szCs w:val="18"/>
-          <w:lang w:eastAsia="es-CO"/>
-        </w:rPr>
-        <w:t xml:space="preserve">) necesarios para la promoción del KVD? </w:t>
-      </w:r>
-      <w:r>
-        <w:rPr>
-          <w:rFonts w:ascii="Arial" w:eastAsia="Times New Roman" w:hAnsi="Arial" w:cs="Arial"/>
-          <w:sz w:val="18"/>
-          <w:szCs w:val="18"/>
-          <w:lang w:eastAsia="es-CO"/>
-        </w:rPr>
-        <w:tab/>
-      </w:r>
-      <w:proofErr w:type="spellStart"/>
-      <w:r>
-        <w:rPr>
-          <w:rFonts w:ascii="Arial" w:eastAsia="Times New Roman" w:hAnsi="Arial" w:cs="Arial"/>
-          <w:sz w:val="18"/>
-          <w:szCs w:val="18"/>
-          <w:lang w:eastAsia="es-CO"/>
-        </w:rPr>
-        <w:t>Si</w:t>
-      </w:r>
-      <w:proofErr w:type="spellEnd"/>
-      <w:r>
-        <w:rPr>
-          <w:rFonts w:ascii="Arial" w:eastAsia="Times New Roman" w:hAnsi="Arial" w:cs="Arial"/>
-          <w:sz w:val="18"/>
-          <w:szCs w:val="18"/>
-          <w:lang w:eastAsia="es-CO"/>
-        </w:rPr>
-        <w:t>____ No____</w:t>
+        <w:t>Si____ No____</w:t>
+      </w:r>
+      <w:r>
+        <w:rPr>
+          <w:rFonts w:ascii="Arial" w:eastAsia="Times New Roman" w:hAnsi="Arial" w:cs="Arial"/>
+          <w:sz w:val="18"/>
+          <w:szCs w:val="18"/>
+          <w:lang w:eastAsia="es-CO"/>
+        </w:rPr>
+        <w:t xml:space="preserve">         </w:t>
+      </w:r>
+      <w:r>
+        <w:rPr>
+          <w:rFonts w:ascii="Arial" w:eastAsia="Times New Roman" w:hAnsi="Arial" w:cs="Arial"/>
+          <w:sz w:val="18"/>
+          <w:szCs w:val="18"/>
+          <w:lang w:eastAsia="es-CO"/>
+        </w:rPr>
+        <w:t>Si la respuesta es SI, indique cuál: ___________________________________</w:t>
+      </w:r>
+      <w:r>
+        <w:rPr>
+          <w:rFonts w:ascii="Arial" w:eastAsia="Times New Roman" w:hAnsi="Arial" w:cs="Arial"/>
+          <w:sz w:val="18"/>
+          <w:szCs w:val="18"/>
+          <w:lang w:eastAsia="es-CO"/>
+        </w:rPr>
+        <w:t>__________________</w:t>
       </w:r>
     </w:p>
     <w:p>
       <w:pPr>
         <w:spacing w:after="0"/>
-        <w:rPr>
-          <w:rFonts w:ascii="Arial" w:eastAsia="Times New Roman" w:hAnsi="Arial" w:cs="Arial"/>
-          <w:sz w:val="18"/>
-          <w:szCs w:val="18"/>
-          <w:lang w:eastAsia="es-CO"/>
-        </w:rPr>
-      </w:pPr>
-      <w:r>
-        <w:rPr>
-          <w:rFonts w:ascii="Arial" w:eastAsia="Times New Roman" w:hAnsi="Arial" w:cs="Arial"/>
-          <w:sz w:val="18"/>
-          <w:szCs w:val="18"/>
-          <w:lang w:eastAsia="es-CO"/>
-        </w:rPr>
-        <w:t xml:space="preserve">¿La comunidad ha recibido o identificado algún tipo de publicidad del KVD (Cuñas radiales, videos, volantes, afiches, otros)? </w:t>
+        <w:outlineLvl w:val="1"/>
+        <w:rPr>
+          <w:rFonts w:ascii="Arial" w:eastAsia="Times New Roman" w:hAnsi="Arial" w:cs="Arial"/>
+          <w:sz w:val="18"/>
+          <w:szCs w:val="18"/>
+          <w:lang w:eastAsia="es-CO"/>
+        </w:rPr>
+      </w:pPr>
+      <w:r>
+        <w:rPr>
+          <w:rFonts w:ascii="Arial" w:eastAsia="Times New Roman" w:hAnsi="Arial" w:cs="Arial"/>
+          <w:sz w:val="18"/>
+          <w:szCs w:val="18"/>
+          <w:lang w:eastAsia="es-CO"/>
+        </w:rPr>
+        <w:t xml:space="preserve">¿Cuál es </w:t>
+      </w:r>
+      <w:r>
+        <w:rPr>
+          <w:rFonts w:ascii="Arial" w:eastAsia="Times New Roman" w:hAnsi="Arial" w:cs="Arial"/>
+          <w:sz w:val="18"/>
+          <w:szCs w:val="18"/>
+          <w:lang w:eastAsia="es-CO"/>
+        </w:rPr>
+        <w:t>la aceptación de las actividades de sensibilización quincenales y mensuales entre la comunidad del KVD?</w:t>
+      </w:r>
+      <w:r>
+        <w:rPr>
+          <w:rFonts w:ascii="Arial" w:eastAsia="Times New Roman" w:hAnsi="Arial" w:cs="Arial"/>
+          <w:sz w:val="18"/>
+          <w:szCs w:val="18"/>
+          <w:lang w:eastAsia="es-CO"/>
+        </w:rPr>
+        <w:t xml:space="preserve"> </w:t>
       </w:r>
     </w:p>
     <w:p>
       <w:pPr>
         <w:spacing w:after="0"/>
-        <w:rPr>
-          <w:rFonts w:ascii="Arial" w:eastAsia="Times New Roman" w:hAnsi="Arial" w:cs="Arial"/>
-          <w:sz w:val="18"/>
-          <w:szCs w:val="18"/>
-          <w:lang w:eastAsia="es-CO"/>
-        </w:rPr>
-      </w:pPr>
-      <w:r>
-        <w:rPr>
-          <w:rFonts w:ascii="Arial" w:eastAsia="Times New Roman" w:hAnsi="Arial" w:cs="Arial"/>
-          <w:sz w:val="18"/>
-          <w:szCs w:val="18"/>
-          <w:lang w:eastAsia="es-CO"/>
-        </w:rPr>
-        <w:t>Si____ No____</w:t>
-      </w:r>
-      <w:r>
-        <w:rPr>
-          <w:rFonts w:ascii="Arial" w:eastAsia="Times New Roman" w:hAnsi="Arial" w:cs="Arial"/>
-          <w:sz w:val="18"/>
-          <w:szCs w:val="18"/>
-          <w:lang w:eastAsia="es-CO"/>
-        </w:rPr>
-        <w:t xml:space="preserve">         </w:t>
-      </w:r>
-      <w:r>
-        <w:rPr>
-          <w:rFonts w:ascii="Arial" w:eastAsia="Times New Roman" w:hAnsi="Arial" w:cs="Arial"/>
-          <w:sz w:val="18"/>
-          <w:szCs w:val="18"/>
-          <w:lang w:eastAsia="es-CO"/>
-        </w:rPr>
-        <w:t>Si la respuesta es SI, indique cuál: ___________________________________</w:t>
-      </w:r>
-      <w:r>
-        <w:rPr>
-          <w:rFonts w:ascii="Arial" w:eastAsia="Times New Roman" w:hAnsi="Arial" w:cs="Arial"/>
-          <w:sz w:val="18"/>
-          <w:szCs w:val="18"/>
-          <w:lang w:eastAsia="es-CO"/>
-        </w:rPr>
-        <w:t>__________________</w:t>
+        <w:outlineLvl w:val="1"/>
+        <w:rPr>
+          <w:rFonts w:ascii="Arial" w:eastAsia="Times New Roman" w:hAnsi="Arial" w:cs="Arial"/>
+          <w:sz w:val="18"/>
+          <w:szCs w:val="18"/>
+          <w:lang w:eastAsia="es-CO"/>
+        </w:rPr>
+      </w:pPr>
+      <w:r>
+        <w:rPr>
+          <w:rFonts w:ascii="Arial" w:eastAsia="Times New Roman" w:hAnsi="Arial" w:cs="Arial"/>
+          <w:sz w:val="18"/>
+          <w:szCs w:val="18"/>
+          <w:lang w:eastAsia="es-CO"/>
+        </w:rPr>
+        <w:t>Regular___ Buena___   Mala____</w:t>
       </w:r>
     </w:p>
     <w:p>
@@ -2585,33 +2556,6 @@
           <w:lang w:eastAsia="es-CO"/>
         </w:rPr>
       </w:pPr>
-      <w:r>
-        <w:rPr>
-          <w:rFonts w:ascii="Arial" w:eastAsia="Times New Roman" w:hAnsi="Arial" w:cs="Arial"/>
-          <w:sz w:val="18"/>
-          <w:szCs w:val="18"/>
-          <w:lang w:eastAsia="es-CO"/>
-        </w:rPr>
-        <w:t xml:space="preserve">¿Cuál es </w:t>
-      </w:r>
-      <w:r>
-        <w:rPr>
-          <w:rFonts w:ascii="Arial" w:eastAsia="Times New Roman" w:hAnsi="Arial" w:cs="Arial"/>
-          <w:sz w:val="18"/>
-          <w:szCs w:val="18"/>
-          <w:lang w:eastAsia="es-CO"/>
-        </w:rPr>
-        <w:t>la aceptación de las actividades de sensibilización quincenales y mensuales entre la comunidad del KVD?</w:t>
-      </w:r>
-      <w:r>
-        <w:rPr>
-          <w:rFonts w:ascii="Arial" w:eastAsia="Times New Roman" w:hAnsi="Arial" w:cs="Arial"/>
-          <w:sz w:val="18"/>
-          <w:szCs w:val="18"/>
-          <w:lang w:eastAsia="es-CO"/>
-        </w:rPr>
-        <w:t xml:space="preserve"> </w:t>
-      </w:r>
     </w:p>
     <w:p>
       <w:pPr>
@@ -2627,11 +2571,292 @@
       <w:r>
         <w:rPr>
           <w:rFonts w:ascii="Arial" w:eastAsia="Times New Roman" w:hAnsi="Arial" w:cs="Arial"/>
-          <w:sz w:val="18"/>
-          <w:szCs w:val="18"/>
-          <w:lang w:eastAsia="es-CO"/>
-        </w:rPr>
-        <w:t>Regular___ Buena___   Mala____</w:t>
+          <w:b/>
+          <w:sz w:val="18"/>
+          <w:szCs w:val="18"/>
+          <w:lang w:eastAsia="es-CO"/>
+        </w:rPr>
+        <w:t xml:space="preserve">HORARIO </w:t>
+      </w:r>
+      <w:r>
+        <w:rPr>
+          <w:rFonts w:ascii="Arial" w:eastAsia="Times New Roman" w:hAnsi="Arial" w:cs="Arial"/>
+          <w:sz w:val="18"/>
+          <w:szCs w:val="18"/>
+          <w:lang w:eastAsia="es-CO"/>
+        </w:rPr>
+        <w:t>(hora militar 00:00 – 23:</w:t>
+      </w:r>
+      <w:r>
+        <w:rPr>
+          <w:rFonts w:ascii="Arial" w:eastAsia="Times New Roman" w:hAnsi="Arial" w:cs="Arial"/>
+          <w:sz w:val="18"/>
+          <w:szCs w:val="18"/>
+          <w:lang w:eastAsia="es-CO"/>
+        </w:rPr>
+        <w:t>59</w:t>
+      </w:r>
+      <w:r>
+        <w:rPr>
+          <w:rFonts w:ascii="Arial" w:eastAsia="Times New Roman" w:hAnsi="Arial" w:cs="Arial"/>
+          <w:sz w:val="18"/>
+          <w:szCs w:val="18"/>
+          <w:lang w:eastAsia="es-CO"/>
+        </w:rPr>
+        <w:t>)</w:t>
+      </w:r>
+    </w:p>
+    <w:p>
+      <w:pPr>
+        <w:spacing w:after="0"/>
+        <w:outlineLvl w:val="1"/>
+        <w:rPr>
+          <w:rFonts w:ascii="Arial" w:eastAsia="Times New Roman" w:hAnsi="Arial" w:cs="Arial"/>
+          <w:sz w:val="18"/>
+          <w:szCs w:val="18"/>
+          <w:lang w:eastAsia="es-CO"/>
+        </w:rPr>
+      </w:pPr>
+      <w:r>
+        <w:rPr>
+          <w:rFonts w:ascii="Arial" w:eastAsia="Times New Roman" w:hAnsi="Arial" w:cs="Arial"/>
+          <w:sz w:val="18"/>
+          <w:szCs w:val="18"/>
+          <w:lang w:eastAsia="es-CO"/>
+        </w:rPr>
+        <w:t xml:space="preserve">Lunes  </w:t>
+      </w:r>
+      <w:r>
+        <w:rPr>
+          <w:rFonts w:ascii="Arial" w:eastAsia="Times New Roman" w:hAnsi="Arial" w:cs="Arial"/>
+          <w:sz w:val="18"/>
+          <w:szCs w:val="18"/>
+          <w:lang w:eastAsia="es-CO"/>
+        </w:rPr>
+        <w:tab/>
+        <w:t>Desde _____ hasta _____</w:t>
+      </w:r>
+      <w:r>
+        <w:rPr>
+          <w:rFonts w:ascii="Arial" w:eastAsia="Times New Roman" w:hAnsi="Arial" w:cs="Arial"/>
+          <w:sz w:val="18"/>
+          <w:szCs w:val="18"/>
+          <w:lang w:eastAsia="es-CO"/>
+        </w:rPr>
+        <w:tab/>
+      </w:r>
+      <w:r>
+        <w:rPr>
+          <w:rFonts w:ascii="Arial" w:eastAsia="Times New Roman" w:hAnsi="Arial" w:cs="Arial"/>
+          <w:sz w:val="18"/>
+          <w:szCs w:val="18"/>
+          <w:lang w:eastAsia="es-CO"/>
+        </w:rPr>
+        <w:tab/>
+      </w:r>
+      <w:r>
+        <w:rPr>
+          <w:rFonts w:ascii="Arial" w:eastAsia="Times New Roman" w:hAnsi="Arial" w:cs="Arial"/>
+          <w:sz w:val="18"/>
+          <w:szCs w:val="18"/>
+          <w:lang w:eastAsia="es-CO"/>
+        </w:rPr>
+        <w:t>martes</w:t>
+      </w:r>
+      <w:r>
+        <w:rPr>
+          <w:rFonts w:ascii="Arial" w:eastAsia="Times New Roman" w:hAnsi="Arial" w:cs="Arial"/>
+          <w:sz w:val="18"/>
+          <w:szCs w:val="18"/>
+          <w:lang w:eastAsia="es-CO"/>
+        </w:rPr>
+        <w:t xml:space="preserve">  Desde _____ hasta _____</w:t>
+      </w:r>
+      <w:r>
+        <w:rPr>
+          <w:rFonts w:ascii="Arial" w:eastAsia="Times New Roman" w:hAnsi="Arial" w:cs="Arial"/>
+          <w:sz w:val="18"/>
+          <w:szCs w:val="18"/>
+          <w:lang w:eastAsia="es-CO"/>
+        </w:rPr>
+        <w:tab/>
+      </w:r>
+      <w:r>
+        <w:rPr>
+          <w:rFonts w:ascii="Arial" w:eastAsia="Times New Roman" w:hAnsi="Arial" w:cs="Arial"/>
+          <w:sz w:val="18"/>
+          <w:szCs w:val="18"/>
+          <w:lang w:eastAsia="es-CO"/>
+        </w:rPr>
+        <w:tab/>
+      </w:r>
+      <w:r>
+        <w:rPr>
+          <w:rFonts w:ascii="Arial" w:eastAsia="Times New Roman" w:hAnsi="Arial" w:cs="Arial"/>
+          <w:sz w:val="18"/>
+          <w:szCs w:val="18"/>
+          <w:lang w:eastAsia="es-CO"/>
+        </w:rPr>
+        <w:t>miércoles</w:t>
+      </w:r>
+      <w:r>
+        <w:rPr>
+          <w:rFonts w:ascii="Arial" w:eastAsia="Times New Roman" w:hAnsi="Arial" w:cs="Arial"/>
+          <w:sz w:val="18"/>
+          <w:szCs w:val="18"/>
+          <w:lang w:eastAsia="es-CO"/>
+        </w:rPr>
+        <w:t xml:space="preserve">  Desde _____ hasta _____</w:t>
+      </w:r>
+    </w:p>
+    <w:p>
+      <w:pPr>
+        <w:spacing w:after="0"/>
+        <w:outlineLvl w:val="1"/>
+        <w:rPr>
+          <w:rFonts w:ascii="Arial" w:eastAsia="Times New Roman" w:hAnsi="Arial" w:cs="Arial"/>
+          <w:sz w:val="18"/>
+          <w:szCs w:val="18"/>
+          <w:lang w:eastAsia="es-CO"/>
+        </w:rPr>
+      </w:pPr>
+      <w:r>
+        <w:rPr>
+          <w:rFonts w:ascii="Arial" w:eastAsia="Times New Roman" w:hAnsi="Arial" w:cs="Arial"/>
+          <w:sz w:val="18"/>
+          <w:szCs w:val="18"/>
+          <w:lang w:eastAsia="es-CO"/>
+        </w:rPr>
+        <w:t>Jueves</w:t>
+      </w:r>
+      <w:r>
+        <w:rPr>
+          <w:rFonts w:ascii="Arial" w:eastAsia="Times New Roman" w:hAnsi="Arial" w:cs="Arial"/>
+          <w:sz w:val="18"/>
+          <w:szCs w:val="18"/>
+          <w:lang w:eastAsia="es-CO"/>
+        </w:rPr>
+        <w:t xml:space="preserve"> </w:t>
+      </w:r>
+      <w:r>
+        <w:rPr>
+          <w:rFonts w:ascii="Arial" w:eastAsia="Times New Roman" w:hAnsi="Arial" w:cs="Arial"/>
+          <w:sz w:val="18"/>
+          <w:szCs w:val="18"/>
+          <w:lang w:eastAsia="es-CO"/>
+        </w:rPr>
+        <w:tab/>
+      </w:r>
+      <w:r>
+        <w:rPr>
+          <w:rFonts w:ascii="Arial" w:eastAsia="Times New Roman" w:hAnsi="Arial" w:cs="Arial"/>
+          <w:sz w:val="18"/>
+          <w:szCs w:val="18"/>
+          <w:lang w:eastAsia="es-CO"/>
+        </w:rPr>
+        <w:t>Desde _____ hasta _____</w:t>
+      </w:r>
+      <w:r>
+        <w:rPr>
+          <w:rFonts w:ascii="Arial" w:eastAsia="Times New Roman" w:hAnsi="Arial" w:cs="Arial"/>
+          <w:sz w:val="18"/>
+          <w:szCs w:val="18"/>
+          <w:lang w:eastAsia="es-CO"/>
+        </w:rPr>
+        <w:tab/>
+      </w:r>
+      <w:r>
+        <w:rPr>
+          <w:rFonts w:ascii="Arial" w:eastAsia="Times New Roman" w:hAnsi="Arial" w:cs="Arial"/>
+          <w:sz w:val="18"/>
+          <w:szCs w:val="18"/>
+          <w:lang w:eastAsia="es-CO"/>
+        </w:rPr>
+        <w:tab/>
+      </w:r>
+      <w:r>
+        <w:rPr>
+          <w:rFonts w:ascii="Arial" w:eastAsia="Times New Roman" w:hAnsi="Arial" w:cs="Arial"/>
+          <w:sz w:val="18"/>
+          <w:szCs w:val="18"/>
+          <w:lang w:eastAsia="es-CO"/>
+        </w:rPr>
+        <w:t>viernes</w:t>
+      </w:r>
+      <w:r>
+        <w:rPr>
+          <w:rFonts w:ascii="Arial" w:eastAsia="Times New Roman" w:hAnsi="Arial" w:cs="Arial"/>
+          <w:sz w:val="18"/>
+          <w:szCs w:val="18"/>
+          <w:lang w:eastAsia="es-CO"/>
+        </w:rPr>
+        <w:t xml:space="preserve">  Desde _____ hasta _____</w:t>
+      </w:r>
+      <w:r>
+        <w:rPr>
+          <w:rFonts w:ascii="Arial" w:eastAsia="Times New Roman" w:hAnsi="Arial" w:cs="Arial"/>
+          <w:sz w:val="18"/>
+          <w:szCs w:val="18"/>
+          <w:lang w:eastAsia="es-CO"/>
+        </w:rPr>
+        <w:tab/>
+      </w:r>
+      <w:r>
+        <w:rPr>
+          <w:rFonts w:ascii="Arial" w:eastAsia="Times New Roman" w:hAnsi="Arial" w:cs="Arial"/>
+          <w:sz w:val="18"/>
+          <w:szCs w:val="18"/>
+          <w:lang w:eastAsia="es-CO"/>
+        </w:rPr>
+        <w:tab/>
+      </w:r>
+      <w:r>
+        <w:rPr>
+          <w:rFonts w:ascii="Arial" w:eastAsia="Times New Roman" w:hAnsi="Arial" w:cs="Arial"/>
+          <w:sz w:val="18"/>
+          <w:szCs w:val="18"/>
+          <w:lang w:eastAsia="es-CO"/>
+        </w:rPr>
+        <w:t>sábado</w:t>
+      </w:r>
+      <w:r>
+        <w:rPr>
+          <w:rFonts w:ascii="Arial" w:eastAsia="Times New Roman" w:hAnsi="Arial" w:cs="Arial"/>
+          <w:sz w:val="18"/>
+          <w:szCs w:val="18"/>
+          <w:lang w:eastAsia="es-CO"/>
+        </w:rPr>
+        <w:t xml:space="preserve">  Desde _____ hasta _____</w:t>
+      </w:r>
+    </w:p>
+    <w:p>
+      <w:pPr>
+        <w:spacing w:after="0"/>
+        <w:outlineLvl w:val="1"/>
+        <w:rPr>
+          <w:rFonts w:ascii="Arial" w:eastAsia="Times New Roman" w:hAnsi="Arial" w:cs="Arial"/>
+          <w:sz w:val="18"/>
+          <w:szCs w:val="18"/>
+          <w:lang w:eastAsia="es-CO"/>
+        </w:rPr>
+      </w:pPr>
+      <w:r>
+        <w:rPr>
+          <w:rFonts w:ascii="Arial" w:eastAsia="Times New Roman" w:hAnsi="Arial" w:cs="Arial"/>
+          <w:sz w:val="18"/>
+          <w:szCs w:val="18"/>
+          <w:lang w:eastAsia="es-CO"/>
+        </w:rPr>
+        <w:t>Domingo</w:t>
+      </w:r>
+      <w:r>
+        <w:rPr>
+          <w:rFonts w:ascii="Arial" w:eastAsia="Times New Roman" w:hAnsi="Arial" w:cs="Arial"/>
+          <w:sz w:val="18"/>
+          <w:szCs w:val="18"/>
+          <w:lang w:eastAsia="es-CO"/>
+        </w:rPr>
+        <w:t xml:space="preserve">  Desde _____ hasta _____</w:t>
       </w:r>
     </w:p>
     <w:sectPr>

</xml_diff>